<commit_message>
Documentation for Unit 70 2nd Sit - Task 2
Arranged the answer to the question accordingly as well as added a
diagram to back up my explanation
</commit_message>
<xml_diff>
--- a/Documentation/Space Invaders Documentation - 2nd Sit.docx
+++ b/Documentation/Space Invaders Documentation - 2nd Sit.docx
@@ -75,39 +75,1174 @@
           <w:sz w:val="24"/>
           <w:szCs w:val="24"/>
         </w:rPr>
-        <w:t>Explain how different screen sizes are catered for using the Unity game engine, with reference to the ScreenToWorldPoint function.</w:t>
+        <w:t xml:space="preserve">Explain how different screen sizes are catered for using the Unity game engine, with reference to the </w:t>
+      </w:r>
+      <w:proofErr w:type="spellStart"/>
+      <w:r>
+        <w:rPr>
+          <w:b/>
+          <w:i/>
+          <w:sz w:val="24"/>
+          <w:szCs w:val="24"/>
+        </w:rPr>
+        <w:t>ScreenToWorldPoint</w:t>
+      </w:r>
+      <w:proofErr w:type="spellEnd"/>
+      <w:r>
+        <w:rPr>
+          <w:b/>
+          <w:i/>
+          <w:sz w:val="24"/>
+          <w:szCs w:val="24"/>
+        </w:rPr>
+        <w:t xml:space="preserve"> function.</w:t>
       </w:r>
     </w:p>
     <w:p>
       <w:pPr>
         <w:jc w:val="both"/>
         <w:rPr>
+          <w:sz w:val="24"/>
+          <w:szCs w:val="24"/>
+        </w:rPr>
+      </w:pPr>
+      <w:r>
+        <w:rPr>
+          <w:sz w:val="24"/>
+          <w:szCs w:val="24"/>
+        </w:rPr>
+        <w:t xml:space="preserve">Since there are various screen sizes, from </w:t>
+      </w:r>
+      <w:r>
+        <w:rPr>
+          <w:sz w:val="24"/>
+          <w:szCs w:val="24"/>
+        </w:rPr>
+        <w:t>LCD</w:t>
+      </w:r>
+      <w:r>
+        <w:rPr>
+          <w:sz w:val="24"/>
+          <w:szCs w:val="24"/>
+        </w:rPr>
+        <w:t xml:space="preserve"> Monitors to hand held devices, developers wouldn’t know the correct screen size to output their game to.</w:t>
+      </w:r>
+      <w:r>
+        <w:rPr>
+          <w:sz w:val="24"/>
+          <w:szCs w:val="24"/>
+        </w:rPr>
+        <w:t xml:space="preserve"> </w:t>
+      </w:r>
+      <w:r>
+        <w:rPr>
+          <w:sz w:val="24"/>
+          <w:szCs w:val="24"/>
+        </w:rPr>
+        <w:t>One has to understand however, the difference between the world space and the screen space</w:t>
+      </w:r>
+      <w:r>
+        <w:rPr>
+          <w:sz w:val="24"/>
+          <w:szCs w:val="24"/>
+        </w:rPr>
+        <w:t xml:space="preserve"> of how Unity works</w:t>
+      </w:r>
+      <w:r>
+        <w:rPr>
+          <w:sz w:val="24"/>
+          <w:szCs w:val="24"/>
+        </w:rPr>
+        <w:t>. World space, being measured in points, has the co-ordinates 0</w:t>
+      </w:r>
+      <w:proofErr w:type="gramStart"/>
+      <w:r>
+        <w:rPr>
+          <w:sz w:val="24"/>
+          <w:szCs w:val="24"/>
+        </w:rPr>
+        <w:t>,0</w:t>
+      </w:r>
+      <w:proofErr w:type="gramEnd"/>
+      <w:r>
+        <w:rPr>
+          <w:sz w:val="24"/>
+          <w:szCs w:val="24"/>
+        </w:rPr>
+        <w:t xml:space="preserve"> at the center of the screen</w:t>
+      </w:r>
+      <w:r>
+        <w:rPr>
+          <w:sz w:val="24"/>
+          <w:szCs w:val="24"/>
+        </w:rPr>
+        <w:t xml:space="preserve"> and the borders can be calculated with normal numbers such as 4,13,-13,17 and so on.</w:t>
+      </w:r>
+      <w:r>
+        <w:rPr>
+          <w:sz w:val="24"/>
+          <w:szCs w:val="24"/>
+        </w:rPr>
+        <w:t xml:space="preserve"> The screen space however, is actually measure in pixels and it always varies depending on the device. This can vary from 640 x 840 (or smaller) till Full HD devices, 1920 x 1080 or higher. </w:t>
+      </w:r>
+    </w:p>
+    <w:p>
+      <w:pPr>
+        <w:jc w:val="both"/>
+        <w:rPr>
+          <w:sz w:val="24"/>
+          <w:szCs w:val="24"/>
+        </w:rPr>
+      </w:pPr>
+      <w:r>
+        <w:rPr>
+          <w:sz w:val="24"/>
+          <w:szCs w:val="24"/>
+        </w:rPr>
+        <w:t>However</w:t>
+      </w:r>
+      <w:r>
+        <w:rPr>
+          <w:sz w:val="24"/>
+          <w:szCs w:val="24"/>
+        </w:rPr>
+        <w:t>,</w:t>
+      </w:r>
+      <w:r>
+        <w:rPr>
+          <w:sz w:val="24"/>
+          <w:szCs w:val="24"/>
+        </w:rPr>
+        <w:t xml:space="preserve"> to alter any confusion and to make it easy for developers,</w:t>
+      </w:r>
+      <w:r>
+        <w:rPr>
+          <w:sz w:val="24"/>
+          <w:szCs w:val="24"/>
+        </w:rPr>
+        <w:t xml:space="preserve"> Unity has a function named </w:t>
+      </w:r>
+      <w:proofErr w:type="spellStart"/>
+      <w:r>
+        <w:rPr>
+          <w:i/>
+          <w:sz w:val="24"/>
+          <w:szCs w:val="24"/>
+        </w:rPr>
+        <w:t>ScreenToWorldPoint</w:t>
+      </w:r>
+      <w:proofErr w:type="spellEnd"/>
+      <w:r>
+        <w:rPr>
+          <w:i/>
+          <w:sz w:val="24"/>
+          <w:szCs w:val="24"/>
+        </w:rPr>
+        <w:t xml:space="preserve"> </w:t>
+      </w:r>
+      <w:r>
+        <w:rPr>
+          <w:sz w:val="24"/>
+          <w:szCs w:val="24"/>
+        </w:rPr>
+        <w:t xml:space="preserve">which changes </w:t>
+      </w:r>
+      <w:r>
+        <w:rPr>
+          <w:sz w:val="24"/>
+          <w:szCs w:val="24"/>
+        </w:rPr>
+        <w:t>the co-ordinates of the screen into world co-ordinates, making it po</w:t>
+      </w:r>
+      <w:r>
+        <w:rPr>
+          <w:sz w:val="24"/>
+          <w:szCs w:val="24"/>
+        </w:rPr>
+        <w:t>ssible to vary in screen sizes, irrelevant whether they’re hand held ones or TVs.</w:t>
+      </w:r>
+    </w:p>
+    <w:p>
+      <w:pPr>
+        <w:jc w:val="both"/>
+        <w:rPr>
+          <w:sz w:val="24"/>
+          <w:szCs w:val="24"/>
+        </w:rPr>
+      </w:pPr>
+    </w:p>
+    <w:p>
+      <w:pPr>
+        <w:jc w:val="both"/>
+        <w:rPr>
           <w:b/>
           <w:sz w:val="24"/>
           <w:szCs w:val="24"/>
-          <w:u w:val="single"/>
-        </w:rPr>
-      </w:pPr>
-      <w:r>
-        <w:rPr>
-          <w:sz w:val="24"/>
-          <w:szCs w:val="24"/>
-        </w:rPr>
-        <w:t>The ScreenToWorldPoint function helps developers and programmers to create games for any sort of device from a PC or a game console to a hand held device. How is this possible? It is because the default screen setup of Unity is that at the bottom left corner the co-ordinate is 0</w:t>
-      </w:r>
-      <w:r>
-        <w:rPr>
-          <w:sz w:val="24"/>
-          <w:szCs w:val="24"/>
-        </w:rPr>
-        <w:t>, 0</w:t>
-      </w:r>
-      <w:r>
-        <w:rPr>
-          <w:sz w:val="24"/>
-          <w:szCs w:val="24"/>
-        </w:rPr>
-        <w:t>. Using the ScreenToWorldPoint, the developers can input their appropriate variables and needs for the game and then Unity will calculate how it should be Built and Exported depending on the devices.</w:t>
+        </w:rPr>
+      </w:pPr>
+      <w:r>
+        <w:rPr>
+          <w:b/>
+          <w:sz w:val="24"/>
+          <w:szCs w:val="24"/>
+        </w:rPr>
+        <w:tab/>
+      </w:r>
+      <w:r>
+        <w:rPr>
+          <w:b/>
+          <w:sz w:val="24"/>
+          <w:szCs w:val="24"/>
+        </w:rPr>
+        <w:t xml:space="preserve">        </w:t>
+      </w:r>
+      <w:r>
+        <w:rPr>
+          <w:b/>
+          <w:sz w:val="24"/>
+          <w:szCs w:val="24"/>
+        </w:rPr>
+        <w:t>WORLD SPACE</w:t>
+      </w:r>
+      <w:r>
+        <w:rPr>
+          <w:b/>
+          <w:sz w:val="24"/>
+          <w:szCs w:val="24"/>
+        </w:rPr>
+        <w:t xml:space="preserve"> in Points</w:t>
+      </w:r>
+      <w:r>
+        <w:rPr>
+          <w:b/>
+          <w:sz w:val="24"/>
+          <w:szCs w:val="24"/>
+        </w:rPr>
+        <w:tab/>
+      </w:r>
+      <w:r>
+        <w:rPr>
+          <w:b/>
+          <w:sz w:val="24"/>
+          <w:szCs w:val="24"/>
+        </w:rPr>
+        <w:tab/>
+      </w:r>
+      <w:r>
+        <w:rPr>
+          <w:b/>
+          <w:sz w:val="24"/>
+          <w:szCs w:val="24"/>
+        </w:rPr>
+        <w:tab/>
+      </w:r>
+      <w:r>
+        <w:rPr>
+          <w:b/>
+          <w:sz w:val="24"/>
+          <w:szCs w:val="24"/>
+        </w:rPr>
+        <w:tab/>
+      </w:r>
+      <w:r>
+        <w:rPr>
+          <w:b/>
+          <w:sz w:val="24"/>
+          <w:szCs w:val="24"/>
+        </w:rPr>
+        <w:t xml:space="preserve">        </w:t>
+      </w:r>
+      <w:r>
+        <w:rPr>
+          <w:b/>
+          <w:sz w:val="24"/>
+          <w:szCs w:val="24"/>
+        </w:rPr>
+        <w:t>SCREEN SPACE</w:t>
+      </w:r>
+      <w:r>
+        <w:rPr>
+          <w:b/>
+          <w:sz w:val="24"/>
+          <w:szCs w:val="24"/>
+        </w:rPr>
+        <w:t xml:space="preserve"> in Pixels</w:t>
+      </w:r>
+    </w:p>
+    <w:p>
+      <w:pPr>
+        <w:jc w:val="both"/>
+        <w:rPr>
+          <w:sz w:val="24"/>
+          <w:szCs w:val="24"/>
+        </w:rPr>
+      </w:pPr>
+      <w:r>
+        <w:rPr>
+          <w:noProof/>
+          <w:sz w:val="24"/>
+          <w:szCs w:val="24"/>
+          <w:lang w:val="en-GB" w:eastAsia="en-GB"/>
+        </w:rPr>
+        <mc:AlternateContent>
+          <mc:Choice Requires="wps">
+            <w:drawing>
+              <wp:anchor distT="0" distB="0" distL="114300" distR="114300" simplePos="0" relativeHeight="251680768" behindDoc="0" locked="0" layoutInCell="1" allowOverlap="1" wp14:anchorId="3F3E1B6E" wp14:editId="4CAF3090">
+                <wp:simplePos x="0" y="0"/>
+                <wp:positionH relativeFrom="column">
+                  <wp:posOffset>5686425</wp:posOffset>
+                </wp:positionH>
+                <wp:positionV relativeFrom="paragraph">
+                  <wp:posOffset>308610</wp:posOffset>
+                </wp:positionV>
+                <wp:extent cx="219075" cy="219075"/>
+                <wp:effectExtent l="0" t="0" r="9525" b="9525"/>
+                <wp:wrapNone/>
+                <wp:docPr id="15" name="Oval 15"/>
+                <wp:cNvGraphicFramePr/>
+                <a:graphic xmlns:a="http://schemas.openxmlformats.org/drawingml/2006/main">
+                  <a:graphicData uri="http://schemas.microsoft.com/office/word/2010/wordprocessingShape">
+                    <wps:wsp>
+                      <wps:cNvSpPr/>
+                      <wps:spPr>
+                        <a:xfrm>
+                          <a:off x="0" y="0"/>
+                          <a:ext cx="219075" cy="219075"/>
+                        </a:xfrm>
+                        <a:prstGeom prst="ellipse">
+                          <a:avLst/>
+                        </a:prstGeom>
+                        <a:solidFill>
+                          <a:srgbClr val="FF0000"/>
+                        </a:solidFill>
+                        <a:ln>
+                          <a:noFill/>
+                        </a:ln>
+                      </wps:spPr>
+                      <wps:style>
+                        <a:lnRef idx="2">
+                          <a:schemeClr val="accent1">
+                            <a:shade val="50000"/>
+                          </a:schemeClr>
+                        </a:lnRef>
+                        <a:fillRef idx="1">
+                          <a:schemeClr val="accent1"/>
+                        </a:fillRef>
+                        <a:effectRef idx="0">
+                          <a:schemeClr val="accent1"/>
+                        </a:effectRef>
+                        <a:fontRef idx="minor">
+                          <a:schemeClr val="lt1"/>
+                        </a:fontRef>
+                      </wps:style>
+                      <wps:bodyPr rot="0" spcFirstLastPara="0" vertOverflow="overflow" horzOverflow="overflow" vert="horz" wrap="square" lIns="91440" tIns="45720" rIns="91440" bIns="45720" numCol="1" spcCol="0" rtlCol="0" fromWordArt="0" anchor="ctr" anchorCtr="0" forceAA="0" compatLnSpc="1">
+                        <a:prstTxWarp prst="textNoShape">
+                          <a:avLst/>
+                        </a:prstTxWarp>
+                        <a:noAutofit/>
+                      </wps:bodyPr>
+                    </wps:wsp>
+                  </a:graphicData>
+                </a:graphic>
+                <wp14:sizeRelH relativeFrom="margin">
+                  <wp14:pctWidth>0</wp14:pctWidth>
+                </wp14:sizeRelH>
+                <wp14:sizeRelV relativeFrom="margin">
+                  <wp14:pctHeight>0</wp14:pctHeight>
+                </wp14:sizeRelV>
+              </wp:anchor>
+            </w:drawing>
+          </mc:Choice>
+          <mc:Fallback>
+            <w:pict>
+              <v:oval id="Oval 15" o:spid="_x0000_s1026" style="position:absolute;margin-left:447.75pt;margin-top:24.3pt;width:17.25pt;height:17.25pt;z-index:251680768;visibility:visible;mso-wrap-style:square;mso-width-percent:0;mso-height-percent:0;mso-wrap-distance-left:9pt;mso-wrap-distance-top:0;mso-wrap-distance-right:9pt;mso-wrap-distance-bottom:0;mso-position-horizontal:absolute;mso-position-horizontal-relative:text;mso-position-vertical:absolute;mso-position-vertical-relative:text;mso-width-percent:0;mso-height-percent:0;mso-width-relative:margin;mso-height-relative:margin;v-text-anchor:middle" o:gfxdata="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" fillcolor="red" stroked="f" strokeweight="2pt"/>
+            </w:pict>
+          </mc:Fallback>
+        </mc:AlternateContent>
+      </w:r>
+      <w:r>
+        <w:rPr>
+          <w:noProof/>
+          <w:lang w:val="en-GB" w:eastAsia="en-GB"/>
+        </w:rPr>
+        <mc:AlternateContent>
+          <mc:Choice Requires="wps">
+            <w:drawing>
+              <wp:anchor distT="0" distB="0" distL="114300" distR="114300" simplePos="0" relativeHeight="251676672" behindDoc="0" locked="0" layoutInCell="1" allowOverlap="1" wp14:anchorId="00B99D3A" wp14:editId="6BD167D9">
+                <wp:simplePos x="0" y="0"/>
+                <wp:positionH relativeFrom="column">
+                  <wp:posOffset>5810250</wp:posOffset>
+                </wp:positionH>
+                <wp:positionV relativeFrom="paragraph">
+                  <wp:posOffset>308610</wp:posOffset>
+                </wp:positionV>
+                <wp:extent cx="809625" cy="1403985"/>
+                <wp:effectExtent l="0" t="0" r="0" b="0"/>
+                <wp:wrapNone/>
+                <wp:docPr id="9" name="Text Box 2"/>
+                <wp:cNvGraphicFramePr>
+                  <a:graphicFrameLocks xmlns:a="http://schemas.openxmlformats.org/drawingml/2006/main"/>
+                </wp:cNvGraphicFramePr>
+                <a:graphic xmlns:a="http://schemas.openxmlformats.org/drawingml/2006/main">
+                  <a:graphicData uri="http://schemas.microsoft.com/office/word/2010/wordprocessingShape">
+                    <wps:wsp>
+                      <wps:cNvSpPr txBox="1">
+                        <a:spLocks noChangeArrowheads="1"/>
+                      </wps:cNvSpPr>
+                      <wps:spPr bwMode="auto">
+                        <a:xfrm>
+                          <a:off x="0" y="0"/>
+                          <a:ext cx="809625" cy="1403985"/>
+                        </a:xfrm>
+                        <a:prstGeom prst="rect">
+                          <a:avLst/>
+                        </a:prstGeom>
+                        <a:noFill/>
+                        <a:ln w="9525">
+                          <a:noFill/>
+                          <a:miter lim="800000"/>
+                          <a:headEnd/>
+                          <a:tailEnd/>
+                        </a:ln>
+                      </wps:spPr>
+                      <wps:txbx>
+                        <w:txbxContent>
+                          <w:p>
+                            <w:pPr>
+                              <w:jc w:val="center"/>
+                              <w:rPr>
+                                <w:b/>
+                                <w:lang w:val="en-GB"/>
+                              </w:rPr>
+                            </w:pPr>
+                            <w:r>
+                              <w:rPr>
+                                <w:b/>
+                                <w:lang w:val="en-GB"/>
+                              </w:rPr>
+                              <w:t>X</w:t>
+                            </w:r>
+                            <w:proofErr w:type="gramStart"/>
+                            <w:r>
+                              <w:rPr>
+                                <w:b/>
+                                <w:lang w:val="en-GB"/>
+                              </w:rPr>
+                              <w:t>,Y</w:t>
+                            </w:r>
+                            <w:proofErr w:type="gramEnd"/>
+                            <w:r>
+                              <w:rPr>
+                                <w:b/>
+                                <w:lang w:val="en-GB"/>
+                              </w:rPr>
+                              <w:t xml:space="preserve"> depending on screen size</w:t>
+                            </w:r>
+                          </w:p>
+                        </w:txbxContent>
+                      </wps:txbx>
+                      <wps:bodyPr rot="0" vert="horz" wrap="square" lIns="91440" tIns="45720" rIns="91440" bIns="45720" anchor="t" anchorCtr="0">
+                        <a:spAutoFit/>
+                      </wps:bodyPr>
+                    </wps:wsp>
+                  </a:graphicData>
+                </a:graphic>
+                <wp14:sizeRelH relativeFrom="margin">
+                  <wp14:pctWidth>0</wp14:pctWidth>
+                </wp14:sizeRelH>
+                <wp14:sizeRelV relativeFrom="margin">
+                  <wp14:pctHeight>20000</wp14:pctHeight>
+                </wp14:sizeRelV>
+              </wp:anchor>
+            </w:drawing>
+          </mc:Choice>
+          <mc:Fallback>
+            <w:pict>
+              <v:shapetype id="_x0000_t202" coordsize="21600,21600" o:spt="202" path="m,l,21600r21600,l21600,xe">
+                <v:stroke joinstyle="miter"/>
+                <v:path gradientshapeok="t" o:connecttype="rect"/>
+              </v:shapetype>
+              <v:shape id="Text Box 2" o:spid="_x0000_s1026" type="#_x0000_t202" style="position:absolute;left:0;text-align:left;margin-left:457.5pt;margin-top:24.3pt;width:63.75pt;height:110.55pt;z-index:251676672;visibility:visible;mso-wrap-style:square;mso-width-percent:0;mso-height-percent:200;mso-wrap-distance-left:9pt;mso-wrap-distance-top:0;mso-wrap-distance-right:9pt;mso-wrap-distance-bottom:0;mso-position-horizontal:absolute;mso-position-horizontal-relative:text;mso-position-vertical:absolute;mso-position-vertical-relative:text;mso-width-percent:0;mso-height-percent:200;mso-width-relative:margin;mso-height-relative:margin;v-text-anchor:top" o:gfxdata="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" filled="f" stroked="f">
+                <v:textbox style="mso-fit-shape-to-text:t">
+                  <w:txbxContent>
+                    <w:p>
+                      <w:pPr>
+                        <w:jc w:val="center"/>
+                        <w:rPr>
+                          <w:b/>
+                          <w:lang w:val="en-GB"/>
+                        </w:rPr>
+                      </w:pPr>
+                      <w:r>
+                        <w:rPr>
+                          <w:b/>
+                          <w:lang w:val="en-GB"/>
+                        </w:rPr>
+                        <w:t>X</w:t>
+                      </w:r>
+                      <w:proofErr w:type="gramStart"/>
+                      <w:r>
+                        <w:rPr>
+                          <w:b/>
+                          <w:lang w:val="en-GB"/>
+                        </w:rPr>
+                        <w:t>,Y</w:t>
+                      </w:r>
+                      <w:proofErr w:type="gramEnd"/>
+                      <w:r>
+                        <w:rPr>
+                          <w:b/>
+                          <w:lang w:val="en-GB"/>
+                        </w:rPr>
+                        <w:t xml:space="preserve"> depending on screen size</w:t>
+                      </w:r>
+                    </w:p>
+                  </w:txbxContent>
+                </v:textbox>
+              </v:shape>
+            </w:pict>
+          </mc:Fallback>
+        </mc:AlternateContent>
+      </w:r>
+    </w:p>
+    <w:p>
+      <w:pPr>
+        <w:jc w:val="both"/>
+        <w:rPr>
+          <w:sz w:val="24"/>
+          <w:szCs w:val="24"/>
+        </w:rPr>
+      </w:pPr>
+      <w:r>
+        <w:rPr>
+          <w:noProof/>
+          <w:sz w:val="24"/>
+          <w:szCs w:val="24"/>
+          <w:lang w:val="en-GB" w:eastAsia="en-GB"/>
+        </w:rPr>
+        <mc:AlternateContent>
+          <mc:Choice Requires="wps">
+            <w:drawing>
+              <wp:anchor distT="0" distB="0" distL="114300" distR="114300" simplePos="0" relativeHeight="251667456" behindDoc="0" locked="0" layoutInCell="1" allowOverlap="1" wp14:anchorId="5B89EF5C" wp14:editId="55B087A5">
+                <wp:simplePos x="0" y="0"/>
+                <wp:positionH relativeFrom="column">
+                  <wp:posOffset>428625</wp:posOffset>
+                </wp:positionH>
+                <wp:positionV relativeFrom="paragraph">
+                  <wp:posOffset>60960</wp:posOffset>
+                </wp:positionV>
+                <wp:extent cx="2209800" cy="1219200"/>
+                <wp:effectExtent l="0" t="0" r="19050" b="19050"/>
+                <wp:wrapNone/>
+                <wp:docPr id="3" name="Rectangle 3"/>
+                <wp:cNvGraphicFramePr/>
+                <a:graphic xmlns:a="http://schemas.openxmlformats.org/drawingml/2006/main">
+                  <a:graphicData uri="http://schemas.microsoft.com/office/word/2010/wordprocessingShape">
+                    <wps:wsp>
+                      <wps:cNvSpPr/>
+                      <wps:spPr>
+                        <a:xfrm>
+                          <a:off x="0" y="0"/>
+                          <a:ext cx="2209800" cy="1219200"/>
+                        </a:xfrm>
+                        <a:prstGeom prst="rect">
+                          <a:avLst/>
+                        </a:prstGeom>
+                        <a:solidFill>
+                          <a:schemeClr val="tx2">
+                            <a:lumMod val="20000"/>
+                            <a:lumOff val="80000"/>
+                          </a:schemeClr>
+                        </a:solidFill>
+                        <a:ln>
+                          <a:solidFill>
+                            <a:schemeClr val="tx1"/>
+                          </a:solidFill>
+                        </a:ln>
+                      </wps:spPr>
+                      <wps:style>
+                        <a:lnRef idx="2">
+                          <a:schemeClr val="accent1">
+                            <a:shade val="50000"/>
+                          </a:schemeClr>
+                        </a:lnRef>
+                        <a:fillRef idx="1">
+                          <a:schemeClr val="accent1"/>
+                        </a:fillRef>
+                        <a:effectRef idx="0">
+                          <a:schemeClr val="accent1"/>
+                        </a:effectRef>
+                        <a:fontRef idx="minor">
+                          <a:schemeClr val="lt1"/>
+                        </a:fontRef>
+                      </wps:style>
+                      <wps:bodyPr rot="0" spcFirstLastPara="0" vertOverflow="overflow" horzOverflow="overflow" vert="horz" wrap="square" lIns="91440" tIns="45720" rIns="91440" bIns="45720" numCol="1" spcCol="0" rtlCol="0" fromWordArt="0" anchor="ctr" anchorCtr="0" forceAA="0" compatLnSpc="1">
+                        <a:prstTxWarp prst="textNoShape">
+                          <a:avLst/>
+                        </a:prstTxWarp>
+                        <a:noAutofit/>
+                      </wps:bodyPr>
+                    </wps:wsp>
+                  </a:graphicData>
+                </a:graphic>
+                <wp14:sizeRelV relativeFrom="margin">
+                  <wp14:pctHeight>0</wp14:pctHeight>
+                </wp14:sizeRelV>
+              </wp:anchor>
+            </w:drawing>
+          </mc:Choice>
+          <mc:Fallback>
+            <w:pict>
+              <v:rect id="Rectangle 3" o:spid="_x0000_s1026" style="position:absolute;margin-left:33.75pt;margin-top:4.8pt;width:174pt;height:96pt;z-index:251667456;visibility:visible;mso-wrap-style:square;mso-height-percent:0;mso-wrap-distance-left:9pt;mso-wrap-distance-top:0;mso-wrap-distance-right:9pt;mso-wrap-distance-bottom:0;mso-position-horizontal:absolute;mso-position-horizontal-relative:text;mso-position-vertical:absolute;mso-position-vertical-relative:text;mso-height-percent:0;mso-height-relative:margin;v-text-anchor:middle" o:gfxdata="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" fillcolor="#c6d9f1 [671]" strokecolor="black [3213]" strokeweight="2pt"/>
+            </w:pict>
+          </mc:Fallback>
+        </mc:AlternateContent>
+      </w:r>
+      <w:r>
+        <w:rPr>
+          <w:noProof/>
+          <w:sz w:val="24"/>
+          <w:szCs w:val="24"/>
+          <w:lang w:val="en-GB" w:eastAsia="en-GB"/>
+        </w:rPr>
+        <mc:AlternateContent>
+          <mc:Choice Requires="wps">
+            <w:drawing>
+              <wp:anchor distT="0" distB="0" distL="114300" distR="114300" simplePos="0" relativeHeight="251669504" behindDoc="0" locked="0" layoutInCell="1" allowOverlap="1" wp14:anchorId="70509C01" wp14:editId="5F7DD51D">
+                <wp:simplePos x="0" y="0"/>
+                <wp:positionH relativeFrom="column">
+                  <wp:posOffset>3600450</wp:posOffset>
+                </wp:positionH>
+                <wp:positionV relativeFrom="paragraph">
+                  <wp:posOffset>60960</wp:posOffset>
+                </wp:positionV>
+                <wp:extent cx="2209800" cy="1219200"/>
+                <wp:effectExtent l="0" t="0" r="19050" b="19050"/>
+                <wp:wrapNone/>
+                <wp:docPr id="4" name="Rectangle 4"/>
+                <wp:cNvGraphicFramePr/>
+                <a:graphic xmlns:a="http://schemas.openxmlformats.org/drawingml/2006/main">
+                  <a:graphicData uri="http://schemas.microsoft.com/office/word/2010/wordprocessingShape">
+                    <wps:wsp>
+                      <wps:cNvSpPr/>
+                      <wps:spPr>
+                        <a:xfrm>
+                          <a:off x="0" y="0"/>
+                          <a:ext cx="2209800" cy="1219200"/>
+                        </a:xfrm>
+                        <a:prstGeom prst="rect">
+                          <a:avLst/>
+                        </a:prstGeom>
+                        <a:solidFill>
+                          <a:schemeClr val="tx2">
+                            <a:lumMod val="20000"/>
+                            <a:lumOff val="80000"/>
+                          </a:schemeClr>
+                        </a:solidFill>
+                        <a:ln>
+                          <a:solidFill>
+                            <a:schemeClr val="tx1"/>
+                          </a:solidFill>
+                        </a:ln>
+                      </wps:spPr>
+                      <wps:style>
+                        <a:lnRef idx="2">
+                          <a:schemeClr val="accent1">
+                            <a:shade val="50000"/>
+                          </a:schemeClr>
+                        </a:lnRef>
+                        <a:fillRef idx="1">
+                          <a:schemeClr val="accent1"/>
+                        </a:fillRef>
+                        <a:effectRef idx="0">
+                          <a:schemeClr val="accent1"/>
+                        </a:effectRef>
+                        <a:fontRef idx="minor">
+                          <a:schemeClr val="lt1"/>
+                        </a:fontRef>
+                      </wps:style>
+                      <wps:bodyPr rot="0" spcFirstLastPara="0" vertOverflow="overflow" horzOverflow="overflow" vert="horz" wrap="square" lIns="91440" tIns="45720" rIns="91440" bIns="45720" numCol="1" spcCol="0" rtlCol="0" fromWordArt="0" anchor="ctr" anchorCtr="0" forceAA="0" compatLnSpc="1">
+                        <a:prstTxWarp prst="textNoShape">
+                          <a:avLst/>
+                        </a:prstTxWarp>
+                        <a:noAutofit/>
+                      </wps:bodyPr>
+                    </wps:wsp>
+                  </a:graphicData>
+                </a:graphic>
+                <wp14:sizeRelV relativeFrom="margin">
+                  <wp14:pctHeight>0</wp14:pctHeight>
+                </wp14:sizeRelV>
+              </wp:anchor>
+            </w:drawing>
+          </mc:Choice>
+          <mc:Fallback>
+            <w:pict>
+              <v:rect id="Rectangle 4" o:spid="_x0000_s1026" style="position:absolute;margin-left:283.5pt;margin-top:4.8pt;width:174pt;height:96pt;z-index:251669504;visibility:visible;mso-wrap-style:square;mso-height-percent:0;mso-wrap-distance-left:9pt;mso-wrap-distance-top:0;mso-wrap-distance-right:9pt;mso-wrap-distance-bottom:0;mso-position-horizontal:absolute;mso-position-horizontal-relative:text;mso-position-vertical:absolute;mso-position-vertical-relative:text;mso-height-percent:0;mso-height-relative:margin;v-text-anchor:middle" o:gfxdata="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" fillcolor="#c6d9f1 [671]" strokecolor="black [3213]" strokeweight="2pt"/>
+            </w:pict>
+          </mc:Fallback>
+        </mc:AlternateContent>
+      </w:r>
+    </w:p>
+    <w:p>
+      <w:pPr>
+        <w:jc w:val="both"/>
+        <w:rPr>
+          <w:sz w:val="24"/>
+          <w:szCs w:val="24"/>
+        </w:rPr>
+      </w:pPr>
+      <w:r>
+        <w:rPr>
+          <w:noProof/>
+          <w:lang w:val="en-GB" w:eastAsia="en-GB"/>
+        </w:rPr>
+        <mc:AlternateContent>
+          <mc:Choice Requires="wps">
+            <w:drawing>
+              <wp:anchor distT="0" distB="0" distL="114300" distR="114300" simplePos="0" relativeHeight="251672576" behindDoc="0" locked="0" layoutInCell="1" allowOverlap="1" wp14:anchorId="79659206" wp14:editId="489FDDE0">
+                <wp:simplePos x="0" y="0"/>
+                <wp:positionH relativeFrom="column">
+                  <wp:posOffset>1700530</wp:posOffset>
+                </wp:positionH>
+                <wp:positionV relativeFrom="paragraph">
+                  <wp:posOffset>126365</wp:posOffset>
+                </wp:positionV>
+                <wp:extent cx="523875" cy="1403985"/>
+                <wp:effectExtent l="0" t="0" r="0" b="0"/>
+                <wp:wrapNone/>
+                <wp:docPr id="307" name="Text Box 2"/>
+                <wp:cNvGraphicFramePr>
+                  <a:graphicFrameLocks xmlns:a="http://schemas.openxmlformats.org/drawingml/2006/main"/>
+                </wp:cNvGraphicFramePr>
+                <a:graphic xmlns:a="http://schemas.openxmlformats.org/drawingml/2006/main">
+                  <a:graphicData uri="http://schemas.microsoft.com/office/word/2010/wordprocessingShape">
+                    <wps:wsp>
+                      <wps:cNvSpPr txBox="1">
+                        <a:spLocks noChangeArrowheads="1"/>
+                      </wps:cNvSpPr>
+                      <wps:spPr bwMode="auto">
+                        <a:xfrm>
+                          <a:off x="0" y="0"/>
+                          <a:ext cx="523875" cy="1403985"/>
+                        </a:xfrm>
+                        <a:prstGeom prst="rect">
+                          <a:avLst/>
+                        </a:prstGeom>
+                        <a:noFill/>
+                        <a:ln w="9525">
+                          <a:noFill/>
+                          <a:miter lim="800000"/>
+                          <a:headEnd/>
+                          <a:tailEnd/>
+                        </a:ln>
+                      </wps:spPr>
+                      <wps:txbx>
+                        <w:txbxContent>
+                          <w:p>
+                            <w:pPr>
+                              <w:jc w:val="center"/>
+                              <w:rPr>
+                                <w:b/>
+                              </w:rPr>
+                            </w:pPr>
+                            <w:r>
+                              <w:rPr>
+                                <w:b/>
+                              </w:rPr>
+                              <w:t>0</w:t>
+                            </w:r>
+                            <w:proofErr w:type="gramStart"/>
+                            <w:r>
+                              <w:rPr>
+                                <w:b/>
+                              </w:rPr>
+                              <w:t>,0</w:t>
+                            </w:r>
+                            <w:proofErr w:type="gramEnd"/>
+                          </w:p>
+                        </w:txbxContent>
+                      </wps:txbx>
+                      <wps:bodyPr rot="0" vert="horz" wrap="square" lIns="91440" tIns="45720" rIns="91440" bIns="45720" anchor="t" anchorCtr="0">
+                        <a:spAutoFit/>
+                      </wps:bodyPr>
+                    </wps:wsp>
+                  </a:graphicData>
+                </a:graphic>
+                <wp14:sizeRelH relativeFrom="margin">
+                  <wp14:pctWidth>0</wp14:pctWidth>
+                </wp14:sizeRelH>
+                <wp14:sizeRelV relativeFrom="margin">
+                  <wp14:pctHeight>20000</wp14:pctHeight>
+                </wp14:sizeRelV>
+              </wp:anchor>
+            </w:drawing>
+          </mc:Choice>
+          <mc:Fallback>
+            <w:pict>
+              <v:shape id="_x0000_s1027" type="#_x0000_t202" style="position:absolute;left:0;text-align:left;margin-left:133.9pt;margin-top:9.95pt;width:41.25pt;height:110.55pt;z-index:251672576;visibility:visible;mso-wrap-style:square;mso-width-percent:0;mso-height-percent:200;mso-wrap-distance-left:9pt;mso-wrap-distance-top:0;mso-wrap-distance-right:9pt;mso-wrap-distance-bottom:0;mso-position-horizontal:absolute;mso-position-horizontal-relative:text;mso-position-vertical:absolute;mso-position-vertical-relative:text;mso-width-percent:0;mso-height-percent:200;mso-width-relative:margin;mso-height-relative:margin;v-text-anchor:top" o:gfxdata="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" filled="f" stroked="f">
+                <v:textbox style="mso-fit-shape-to-text:t">
+                  <w:txbxContent>
+                    <w:p>
+                      <w:pPr>
+                        <w:jc w:val="center"/>
+                        <w:rPr>
+                          <w:b/>
+                        </w:rPr>
+                      </w:pPr>
+                      <w:r>
+                        <w:rPr>
+                          <w:b/>
+                        </w:rPr>
+                        <w:t>0</w:t>
+                      </w:r>
+                      <w:proofErr w:type="gramStart"/>
+                      <w:r>
+                        <w:rPr>
+                          <w:b/>
+                        </w:rPr>
+                        <w:t>,0</w:t>
+                      </w:r>
+                      <w:proofErr w:type="gramEnd"/>
+                    </w:p>
+                  </w:txbxContent>
+                </v:textbox>
+              </v:shape>
+            </w:pict>
+          </mc:Fallback>
+        </mc:AlternateContent>
+      </w:r>
+      <w:r>
+        <w:rPr>
+          <w:noProof/>
+          <w:sz w:val="24"/>
+          <w:szCs w:val="24"/>
+          <w:lang w:val="en-GB" w:eastAsia="en-GB"/>
+        </w:rPr>
+        <mc:AlternateContent>
+          <mc:Choice Requires="wps">
+            <w:drawing>
+              <wp:anchor distT="0" distB="0" distL="114300" distR="114300" simplePos="0" relativeHeight="251670528" behindDoc="0" locked="0" layoutInCell="1" allowOverlap="1" wp14:anchorId="380FB138" wp14:editId="4D0E78D3">
+                <wp:simplePos x="0" y="0"/>
+                <wp:positionH relativeFrom="column">
+                  <wp:posOffset>1371600</wp:posOffset>
+                </wp:positionH>
+                <wp:positionV relativeFrom="paragraph">
+                  <wp:posOffset>188595</wp:posOffset>
+                </wp:positionV>
+                <wp:extent cx="333375" cy="333375"/>
+                <wp:effectExtent l="0" t="0" r="9525" b="9525"/>
+                <wp:wrapNone/>
+                <wp:docPr id="7" name="Oval 7"/>
+                <wp:cNvGraphicFramePr/>
+                <a:graphic xmlns:a="http://schemas.openxmlformats.org/drawingml/2006/main">
+                  <a:graphicData uri="http://schemas.microsoft.com/office/word/2010/wordprocessingShape">
+                    <wps:wsp>
+                      <wps:cNvSpPr/>
+                      <wps:spPr>
+                        <a:xfrm>
+                          <a:off x="0" y="0"/>
+                          <a:ext cx="333375" cy="333375"/>
+                        </a:xfrm>
+                        <a:prstGeom prst="ellipse">
+                          <a:avLst/>
+                        </a:prstGeom>
+                        <a:solidFill>
+                          <a:srgbClr val="FF0000"/>
+                        </a:solidFill>
+                        <a:ln>
+                          <a:noFill/>
+                        </a:ln>
+                      </wps:spPr>
+                      <wps:style>
+                        <a:lnRef idx="2">
+                          <a:schemeClr val="accent1">
+                            <a:shade val="50000"/>
+                          </a:schemeClr>
+                        </a:lnRef>
+                        <a:fillRef idx="1">
+                          <a:schemeClr val="accent1"/>
+                        </a:fillRef>
+                        <a:effectRef idx="0">
+                          <a:schemeClr val="accent1"/>
+                        </a:effectRef>
+                        <a:fontRef idx="minor">
+                          <a:schemeClr val="lt1"/>
+                        </a:fontRef>
+                      </wps:style>
+                      <wps:bodyPr rot="0" spcFirstLastPara="0" vertOverflow="overflow" horzOverflow="overflow" vert="horz" wrap="square" lIns="91440" tIns="45720" rIns="91440" bIns="45720" numCol="1" spcCol="0" rtlCol="0" fromWordArt="0" anchor="ctr" anchorCtr="0" forceAA="0" compatLnSpc="1">
+                        <a:prstTxWarp prst="textNoShape">
+                          <a:avLst/>
+                        </a:prstTxWarp>
+                        <a:noAutofit/>
+                      </wps:bodyPr>
+                    </wps:wsp>
+                  </a:graphicData>
+                </a:graphic>
+                <wp14:sizeRelH relativeFrom="margin">
+                  <wp14:pctWidth>0</wp14:pctWidth>
+                </wp14:sizeRelH>
+                <wp14:sizeRelV relativeFrom="margin">
+                  <wp14:pctHeight>0</wp14:pctHeight>
+                </wp14:sizeRelV>
+              </wp:anchor>
+            </w:drawing>
+          </mc:Choice>
+          <mc:Fallback>
+            <w:pict>
+              <v:oval id="Oval 7" o:spid="_x0000_s1026" style="position:absolute;margin-left:108pt;margin-top:14.85pt;width:26.25pt;height:26.25pt;z-index:251670528;visibility:visible;mso-wrap-style:square;mso-width-percent:0;mso-height-percent:0;mso-wrap-distance-left:9pt;mso-wrap-distance-top:0;mso-wrap-distance-right:9pt;mso-wrap-distance-bottom:0;mso-position-horizontal:absolute;mso-position-horizontal-relative:text;mso-position-vertical:absolute;mso-position-vertical-relative:text;mso-width-percent:0;mso-height-percent:0;mso-width-relative:margin;mso-height-relative:margin;v-text-anchor:middle" o:gfxdata="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" fillcolor="red" stroked="f" strokeweight="2pt"/>
+            </w:pict>
+          </mc:Fallback>
+        </mc:AlternateContent>
+      </w:r>
+    </w:p>
+    <w:p>
+      <w:pPr>
+        <w:jc w:val="both"/>
+        <w:rPr>
+          <w:sz w:val="24"/>
+          <w:szCs w:val="24"/>
+        </w:rPr>
+      </w:pPr>
+    </w:p>
+    <w:p>
+      <w:pPr>
+        <w:jc w:val="both"/>
+        <w:rPr>
+          <w:sz w:val="24"/>
+          <w:szCs w:val="24"/>
+        </w:rPr>
+      </w:pPr>
+      <w:r>
+        <w:rPr>
+          <w:noProof/>
+          <w:sz w:val="24"/>
+          <w:szCs w:val="24"/>
+          <w:lang w:val="en-GB" w:eastAsia="en-GB"/>
+        </w:rPr>
+        <mc:AlternateContent>
+          <mc:Choice Requires="wps">
+            <w:drawing>
+              <wp:anchor distT="0" distB="0" distL="114300" distR="114300" simplePos="0" relativeHeight="251678720" behindDoc="0" locked="0" layoutInCell="1" allowOverlap="1" wp14:anchorId="39C0400D" wp14:editId="1F6616E7">
+                <wp:simplePos x="0" y="0"/>
+                <wp:positionH relativeFrom="column">
+                  <wp:posOffset>3524250</wp:posOffset>
+                </wp:positionH>
+                <wp:positionV relativeFrom="paragraph">
+                  <wp:posOffset>97790</wp:posOffset>
+                </wp:positionV>
+                <wp:extent cx="219075" cy="219075"/>
+                <wp:effectExtent l="0" t="0" r="9525" b="9525"/>
+                <wp:wrapNone/>
+                <wp:docPr id="10" name="Oval 10"/>
+                <wp:cNvGraphicFramePr/>
+                <a:graphic xmlns:a="http://schemas.openxmlformats.org/drawingml/2006/main">
+                  <a:graphicData uri="http://schemas.microsoft.com/office/word/2010/wordprocessingShape">
+                    <wps:wsp>
+                      <wps:cNvSpPr/>
+                      <wps:spPr>
+                        <a:xfrm>
+                          <a:off x="0" y="0"/>
+                          <a:ext cx="219075" cy="219075"/>
+                        </a:xfrm>
+                        <a:prstGeom prst="ellipse">
+                          <a:avLst/>
+                        </a:prstGeom>
+                        <a:solidFill>
+                          <a:srgbClr val="FF0000"/>
+                        </a:solidFill>
+                        <a:ln>
+                          <a:noFill/>
+                        </a:ln>
+                      </wps:spPr>
+                      <wps:style>
+                        <a:lnRef idx="2">
+                          <a:schemeClr val="accent1">
+                            <a:shade val="50000"/>
+                          </a:schemeClr>
+                        </a:lnRef>
+                        <a:fillRef idx="1">
+                          <a:schemeClr val="accent1"/>
+                        </a:fillRef>
+                        <a:effectRef idx="0">
+                          <a:schemeClr val="accent1"/>
+                        </a:effectRef>
+                        <a:fontRef idx="minor">
+                          <a:schemeClr val="lt1"/>
+                        </a:fontRef>
+                      </wps:style>
+                      <wps:bodyPr rot="0" spcFirstLastPara="0" vertOverflow="overflow" horzOverflow="overflow" vert="horz" wrap="square" lIns="91440" tIns="45720" rIns="91440" bIns="45720" numCol="1" spcCol="0" rtlCol="0" fromWordArt="0" anchor="ctr" anchorCtr="0" forceAA="0" compatLnSpc="1">
+                        <a:prstTxWarp prst="textNoShape">
+                          <a:avLst/>
+                        </a:prstTxWarp>
+                        <a:noAutofit/>
+                      </wps:bodyPr>
+                    </wps:wsp>
+                  </a:graphicData>
+                </a:graphic>
+                <wp14:sizeRelH relativeFrom="margin">
+                  <wp14:pctWidth>0</wp14:pctWidth>
+                </wp14:sizeRelH>
+                <wp14:sizeRelV relativeFrom="margin">
+                  <wp14:pctHeight>0</wp14:pctHeight>
+                </wp14:sizeRelV>
+              </wp:anchor>
+            </w:drawing>
+          </mc:Choice>
+          <mc:Fallback>
+            <w:pict>
+              <v:oval id="Oval 10" o:spid="_x0000_s1026" style="position:absolute;margin-left:277.5pt;margin-top:7.7pt;width:17.25pt;height:17.25pt;z-index:251678720;visibility:visible;mso-wrap-style:square;mso-width-percent:0;mso-height-percent:0;mso-wrap-distance-left:9pt;mso-wrap-distance-top:0;mso-wrap-distance-right:9pt;mso-wrap-distance-bottom:0;mso-position-horizontal:absolute;mso-position-horizontal-relative:text;mso-position-vertical:absolute;mso-position-vertical-relative:text;mso-width-percent:0;mso-height-percent:0;mso-width-relative:margin;mso-height-relative:margin;v-text-anchor:middle" o:gfxdata="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" fillcolor="red" stroked="f" strokeweight="2pt"/>
+            </w:pict>
+          </mc:Fallback>
+        </mc:AlternateContent>
+      </w:r>
+      <w:r>
+        <w:rPr>
+          <w:noProof/>
+          <w:lang w:val="en-GB" w:eastAsia="en-GB"/>
+        </w:rPr>
+        <mc:AlternateContent>
+          <mc:Choice Requires="wps">
+            <w:drawing>
+              <wp:anchor distT="0" distB="0" distL="114300" distR="114300" simplePos="0" relativeHeight="251674624" behindDoc="0" locked="0" layoutInCell="1" allowOverlap="1" wp14:anchorId="48DC2D58" wp14:editId="41C472D8">
+                <wp:simplePos x="0" y="0"/>
+                <wp:positionH relativeFrom="column">
+                  <wp:posOffset>3405505</wp:posOffset>
+                </wp:positionH>
+                <wp:positionV relativeFrom="paragraph">
+                  <wp:posOffset>264160</wp:posOffset>
+                </wp:positionV>
+                <wp:extent cx="523875" cy="1403985"/>
+                <wp:effectExtent l="0" t="0" r="0" b="0"/>
+                <wp:wrapNone/>
+                <wp:docPr id="8" name="Text Box 2"/>
+                <wp:cNvGraphicFramePr>
+                  <a:graphicFrameLocks xmlns:a="http://schemas.openxmlformats.org/drawingml/2006/main"/>
+                </wp:cNvGraphicFramePr>
+                <a:graphic xmlns:a="http://schemas.openxmlformats.org/drawingml/2006/main">
+                  <a:graphicData uri="http://schemas.microsoft.com/office/word/2010/wordprocessingShape">
+                    <wps:wsp>
+                      <wps:cNvSpPr txBox="1">
+                        <a:spLocks noChangeArrowheads="1"/>
+                      </wps:cNvSpPr>
+                      <wps:spPr bwMode="auto">
+                        <a:xfrm>
+                          <a:off x="0" y="0"/>
+                          <a:ext cx="523875" cy="1403985"/>
+                        </a:xfrm>
+                        <a:prstGeom prst="rect">
+                          <a:avLst/>
+                        </a:prstGeom>
+                        <a:noFill/>
+                        <a:ln w="9525">
+                          <a:noFill/>
+                          <a:miter lim="800000"/>
+                          <a:headEnd/>
+                          <a:tailEnd/>
+                        </a:ln>
+                      </wps:spPr>
+                      <wps:txbx>
+                        <w:txbxContent>
+                          <w:p>
+                            <w:pPr>
+                              <w:jc w:val="center"/>
+                              <w:rPr>
+                                <w:b/>
+                              </w:rPr>
+                            </w:pPr>
+                            <w:r>
+                              <w:rPr>
+                                <w:b/>
+                              </w:rPr>
+                              <w:t>0</w:t>
+                            </w:r>
+                            <w:proofErr w:type="gramStart"/>
+                            <w:r>
+                              <w:rPr>
+                                <w:b/>
+                              </w:rPr>
+                              <w:t>,0</w:t>
+                            </w:r>
+                            <w:proofErr w:type="gramEnd"/>
+                          </w:p>
+                        </w:txbxContent>
+                      </wps:txbx>
+                      <wps:bodyPr rot="0" vert="horz" wrap="square" lIns="91440" tIns="45720" rIns="91440" bIns="45720" anchor="t" anchorCtr="0">
+                        <a:spAutoFit/>
+                      </wps:bodyPr>
+                    </wps:wsp>
+                  </a:graphicData>
+                </a:graphic>
+                <wp14:sizeRelH relativeFrom="margin">
+                  <wp14:pctWidth>0</wp14:pctWidth>
+                </wp14:sizeRelH>
+                <wp14:sizeRelV relativeFrom="margin">
+                  <wp14:pctHeight>20000</wp14:pctHeight>
+                </wp14:sizeRelV>
+              </wp:anchor>
+            </w:drawing>
+          </mc:Choice>
+          <mc:Fallback>
+            <w:pict>
+              <v:shape id="_x0000_s1028" type="#_x0000_t202" style="position:absolute;left:0;text-align:left;margin-left:268.15pt;margin-top:20.8pt;width:41.25pt;height:110.55pt;z-index:251674624;visibility:visible;mso-wrap-style:square;mso-width-percent:0;mso-height-percent:200;mso-wrap-distance-left:9pt;mso-wrap-distance-top:0;mso-wrap-distance-right:9pt;mso-wrap-distance-bottom:0;mso-position-horizontal:absolute;mso-position-horizontal-relative:text;mso-position-vertical:absolute;mso-position-vertical-relative:text;mso-width-percent:0;mso-height-percent:200;mso-width-relative:margin;mso-height-relative:margin;v-text-anchor:top" o:gfxdata="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" filled="f" stroked="f">
+                <v:textbox style="mso-fit-shape-to-text:t">
+                  <w:txbxContent>
+                    <w:p>
+                      <w:pPr>
+                        <w:jc w:val="center"/>
+                        <w:rPr>
+                          <w:b/>
+                        </w:rPr>
+                      </w:pPr>
+                      <w:r>
+                        <w:rPr>
+                          <w:b/>
+                        </w:rPr>
+                        <w:t>0</w:t>
+                      </w:r>
+                      <w:proofErr w:type="gramStart"/>
+                      <w:r>
+                        <w:rPr>
+                          <w:b/>
+                        </w:rPr>
+                        <w:t>,0</w:t>
+                      </w:r>
+                      <w:proofErr w:type="gramEnd"/>
+                    </w:p>
+                  </w:txbxContent>
+                </v:textbox>
+              </v:shape>
+            </w:pict>
+          </mc:Fallback>
+        </mc:AlternateContent>
+      </w:r>
+    </w:p>
+    <w:p>
+      <w:pPr>
+        <w:jc w:val="both"/>
+        <w:rPr>
+          <w:lang w:val="en-GB"/>
+        </w:rPr>
+      </w:pPr>
+    </w:p>
+    <w:p>
+      <w:pPr>
+        <w:rPr>
+          <w:sz w:val="24"/>
+          <w:szCs w:val="24"/>
+        </w:rPr>
+      </w:pPr>
+      <w:r>
+        <w:rPr>
+          <w:lang w:val="en-GB"/>
+        </w:rPr>
+        <w:tab/>
+      </w:r>
+      <w:r>
+        <w:rPr>
+          <w:lang w:val="en-GB"/>
+        </w:rPr>
+        <w:tab/>
       </w:r>
       <w:bookmarkStart w:id="0" w:name="_GoBack"/>
       <w:bookmarkEnd w:id="0"/>
@@ -119,14 +1254,6 @@
           <w:szCs w:val="24"/>
         </w:rPr>
       </w:pPr>
-    </w:p>
-    <w:p>
-      <w:pPr>
-        <w:rPr>
-          <w:sz w:val="24"/>
-          <w:szCs w:val="24"/>
-        </w:rPr>
-      </w:pPr>
       <w:r>
         <w:rPr>
           <w:sz w:val="24"/>
@@ -137,44 +1264,29 @@
     </w:p>
     <w:sdt>
       <w:sdtPr>
-        <w:rPr>
-          <w:rFonts w:asciiTheme="minorHAnsi" w:eastAsiaTheme="minorHAnsi" w:hAnsiTheme="minorHAnsi" w:cstheme="minorBidi"/>
-          <w:b w:val="0"/>
-          <w:bCs w:val="0"/>
-          <w:color w:val="auto"/>
-          <w:sz w:val="24"/>
-          <w:szCs w:val="24"/>
-          <w:lang w:eastAsia="en-US"/>
-        </w:rPr>
-        <w:id w:val="1866486396"/>
+        <w:id w:val="-1298221723"/>
         <w:docPartObj>
           <w:docPartGallery w:val="Bibliographies"/>
           <w:docPartUnique/>
         </w:docPartObj>
       </w:sdtPr>
-      <w:sdtEndPr/>
+      <w:sdtEndPr>
+        <w:rPr>
+          <w:rFonts w:asciiTheme="minorHAnsi" w:eastAsiaTheme="minorHAnsi" w:hAnsiTheme="minorHAnsi" w:cstheme="minorBidi"/>
+          <w:b w:val="0"/>
+          <w:bCs w:val="0"/>
+          <w:color w:val="auto"/>
+          <w:sz w:val="22"/>
+          <w:szCs w:val="22"/>
+          <w:lang w:eastAsia="en-US"/>
+        </w:rPr>
+      </w:sdtEndPr>
       <w:sdtContent>
         <w:p>
           <w:pPr>
             <w:pStyle w:val="Heading1"/>
-            <w:rPr>
-              <w:rFonts w:asciiTheme="minorHAnsi" w:hAnsiTheme="minorHAnsi"/>
-              <w:i/>
-              <w:color w:val="auto"/>
-              <w:sz w:val="32"/>
-              <w:szCs w:val="32"/>
-              <w:u w:val="single"/>
-            </w:rPr>
           </w:pPr>
           <w:r>
-            <w:rPr>
-              <w:rFonts w:asciiTheme="minorHAnsi" w:hAnsiTheme="minorHAnsi"/>
-              <w:i/>
-              <w:color w:val="auto"/>
-              <w:sz w:val="32"/>
-              <w:szCs w:val="32"/>
-              <w:u w:val="single"/>
-            </w:rPr>
             <w:t>Bibliography</w:t>
           </w:r>
         </w:p>
@@ -187,14 +1299,9 @@
         </w:p>
         <w:sdt>
           <w:sdtPr>
-            <w:rPr>
-              <w:sz w:val="24"/>
-              <w:szCs w:val="24"/>
-            </w:rPr>
             <w:id w:val="111145805"/>
             <w:bibliography/>
           </w:sdtPr>
-          <w:sdtEndPr/>
           <w:sdtContent>
             <w:p>
               <w:pPr>
@@ -204,31 +1311,19 @@
                 </w:rPr>
               </w:pPr>
               <w:r>
-                <w:rPr>
-                  <w:sz w:val="24"/>
-                  <w:szCs w:val="24"/>
-                </w:rPr>
                 <w:fldChar w:fldCharType="begin"/>
               </w:r>
               <w:r>
-                <w:rPr>
-                  <w:sz w:val="24"/>
-                  <w:szCs w:val="24"/>
-                </w:rPr>
                 <w:instrText xml:space="preserve"> BIBLIOGRAPHY </w:instrText>
               </w:r>
               <w:r>
-                <w:rPr>
-                  <w:sz w:val="24"/>
-                  <w:szCs w:val="24"/>
-                </w:rPr>
                 <w:fldChar w:fldCharType="separate"/>
               </w:r>
               <w:r>
                 <w:rPr>
                   <w:noProof/>
                 </w:rPr>
-                <w:t xml:space="preserve">Ante, J., 2013. </w:t>
+                <w:t xml:space="preserve">PhoxKiD, 2012. </w:t>
               </w:r>
               <w:r>
                 <w:rPr>
@@ -236,7 +1331,7 @@
                   <w:iCs/>
                   <w:noProof/>
                 </w:rPr>
-                <w:t xml:space="preserve">Animating Tiled Texture. </w:t>
+                <w:t xml:space="preserve">What is the Smallest Screen Resolution. </w:t>
               </w:r>
               <w:r>
                 <w:rPr>
@@ -256,14 +1351,14 @@
                   <w:noProof/>
                   <w:u w:val="single"/>
                 </w:rPr>
-                <w:t>http://wiki.unity3d.com/index.php?title=Animating_Tiled_texture</w:t>
+                <w:t>http://stackoverflow.com/questions/10943342/what-is-the-smallest-screen-resolution-that-i-should-care-when-building-a-websit</w:t>
               </w:r>
               <w:r>
                 <w:rPr>
                   <w:noProof/>
                 </w:rPr>
                 <w:br/>
-                <w:t>[Accessed 11 May 2013].</w:t>
+                <w:t>[Accessed 1 June 2013].</w:t>
               </w:r>
             </w:p>
             <w:p>
@@ -277,7 +1372,7 @@
                 <w:rPr>
                   <w:noProof/>
                 </w:rPr>
-                <w:t xml:space="preserve">Brauer, D., 2007. </w:t>
+                <w:t xml:space="preserve">Rikimaru, 2012. </w:t>
               </w:r>
               <w:r>
                 <w:rPr>
@@ -285,7 +1380,7 @@
                   <w:iCs/>
                   <w:noProof/>
                 </w:rPr>
-                <w:t xml:space="preserve">Can I read and write text files using Javascript?. </w:t>
+                <w:t xml:space="preserve">About World Space and Local Space. </w:t>
               </w:r>
               <w:r>
                 <w:rPr>
@@ -305,14 +1400,14 @@
                   <w:noProof/>
                   <w:u w:val="single"/>
                 </w:rPr>
-                <w:t>http://forum.unity3d.com/threads/5084-Can-I-read-and-write-text-files-using-Javascript</w:t>
+                <w:t>http://answers.unity3d.com/questions/256817/about-world-space-and-local-space.html</w:t>
               </w:r>
               <w:r>
                 <w:rPr>
                   <w:noProof/>
                 </w:rPr>
                 <w:br/>
-                <w:t>[Accessed 14 May 2013].</w:t>
+                <w:t>[Accessed 1 June 2013].</w:t>
               </w:r>
             </w:p>
             <w:p>
@@ -326,7 +1421,7 @@
                 <w:rPr>
                   <w:noProof/>
                 </w:rPr>
-                <w:t xml:space="preserve">ChromeFXFilms, 2012. </w:t>
+                <w:t xml:space="preserve">willgoldstone, 2010. </w:t>
               </w:r>
               <w:r>
                 <w:rPr>
@@ -334,7 +1429,7 @@
                   <w:iCs/>
                   <w:noProof/>
                 </w:rPr>
-                <w:t xml:space="preserve">Unity 3d Tutorials - Basics - #9 Importing Fonts. </w:t>
+                <w:t xml:space="preserve">Unity3DStudent.com - Beginner 18 - Local vs World Space. </w:t>
               </w:r>
               <w:r>
                 <w:rPr>
@@ -354,570 +1449,22 @@
                   <w:noProof/>
                   <w:u w:val="single"/>
                 </w:rPr>
-                <w:t>http://www.youtube.com/watch?v=JFXrMqLCuqk</w:t>
+                <w:t>http://www.youtube.com/watch?v=DosisUyIYlk</w:t>
               </w:r>
               <w:r>
                 <w:rPr>
                   <w:noProof/>
                 </w:rPr>
                 <w:br/>
-                <w:t>[Accessed 9 May 2013].</w:t>
+                <w:t>[Accessed 1 June 2013].</w:t>
               </w:r>
             </w:p>
             <w:p>
-              <w:pPr>
-                <w:pStyle w:val="Bibliography"/>
-                <w:rPr>
-                  <w:noProof/>
-                </w:rPr>
-              </w:pPr>
-              <w:r>
-                <w:rPr>
-                  <w:noProof/>
-                </w:rPr>
-                <w:t xml:space="preserve">Derrtyones, 2012. </w:t>
-              </w:r>
-              <w:r>
-                <w:rPr>
-                  <w:i/>
-                  <w:iCs/>
-                  <w:noProof/>
-                </w:rPr>
-                <w:t xml:space="preserve">Destroy box and show image. </w:t>
-              </w:r>
-              <w:r>
-                <w:rPr>
-                  <w:noProof/>
-                </w:rPr>
-                <w:t xml:space="preserve">[Online] </w:t>
-              </w:r>
-              <w:r>
-                <w:rPr>
-                  <w:noProof/>
-                </w:rPr>
-                <w:br/>
-                <w:t xml:space="preserve">Available at: </w:t>
-              </w:r>
-              <w:r>
-                <w:rPr>
-                  <w:noProof/>
-                  <w:u w:val="single"/>
-                </w:rPr>
-                <w:t>http://answers.unity3d.com/questions/309428/image-to-appear-on-collision.html</w:t>
-              </w:r>
-              <w:r>
-                <w:rPr>
-                  <w:noProof/>
-                </w:rPr>
-                <w:br/>
-                <w:t>[Accessed 14 May 2013].</w:t>
-              </w:r>
-            </w:p>
-            <w:p>
-              <w:pPr>
-                <w:pStyle w:val="Bibliography"/>
-                <w:rPr>
-                  <w:noProof/>
-                </w:rPr>
-              </w:pPr>
-              <w:r>
-                <w:rPr>
-                  <w:noProof/>
-                </w:rPr>
-                <w:t xml:space="preserve">Eric5h5, 2010. </w:t>
-              </w:r>
-              <w:r>
-                <w:rPr>
-                  <w:i/>
-                  <w:iCs/>
-                  <w:noProof/>
-                </w:rPr>
-                <w:t xml:space="preserve">Help me about reading .TXT File. </w:t>
-              </w:r>
-              <w:r>
-                <w:rPr>
-                  <w:noProof/>
-                </w:rPr>
-                <w:t xml:space="preserve">[Online] </w:t>
-              </w:r>
-              <w:r>
-                <w:rPr>
-                  <w:noProof/>
-                </w:rPr>
-                <w:br/>
-                <w:t xml:space="preserve">Available at: </w:t>
-              </w:r>
-              <w:r>
-                <w:rPr>
-                  <w:noProof/>
-                  <w:u w:val="single"/>
-                </w:rPr>
-                <w:t>http://answers.unity3d.com/questions/12598/help-me-about-reading-txt-file.html</w:t>
-              </w:r>
-              <w:r>
-                <w:rPr>
-                  <w:noProof/>
-                </w:rPr>
-                <w:br/>
-                <w:t>[Accessed 14 May 2013].</w:t>
-              </w:r>
-            </w:p>
-            <w:p>
-              <w:pPr>
-                <w:pStyle w:val="Bibliography"/>
-                <w:rPr>
-                  <w:noProof/>
-                </w:rPr>
-              </w:pPr>
-              <w:r>
-                <w:rPr>
-                  <w:noProof/>
-                </w:rPr>
-                <w:t xml:space="preserve">Microsoft, n.d. </w:t>
-              </w:r>
-              <w:r>
-                <w:rPr>
-                  <w:i/>
-                  <w:iCs/>
-                  <w:noProof/>
-                </w:rPr>
-                <w:t xml:space="preserve">System.IO Namespace. </w:t>
-              </w:r>
-              <w:r>
-                <w:rPr>
-                  <w:noProof/>
-                </w:rPr>
-                <w:t xml:space="preserve">[Online] </w:t>
-              </w:r>
-              <w:r>
-                <w:rPr>
-                  <w:noProof/>
-                </w:rPr>
-                <w:br/>
-                <w:t xml:space="preserve">Available at: </w:t>
-              </w:r>
-              <w:r>
-                <w:rPr>
-                  <w:noProof/>
-                  <w:u w:val="single"/>
-                </w:rPr>
-                <w:t>http://msdn.microsoft.com/en-us/library/system.io.aspx</w:t>
-              </w:r>
-              <w:r>
-                <w:rPr>
-                  <w:noProof/>
-                </w:rPr>
-                <w:br/>
-                <w:t>[Accessed 14 May 2013].</w:t>
-              </w:r>
-            </w:p>
-            <w:p>
-              <w:pPr>
-                <w:pStyle w:val="Bibliography"/>
-                <w:rPr>
-                  <w:noProof/>
-                </w:rPr>
-              </w:pPr>
-              <w:r>
-                <w:rPr>
-                  <w:noProof/>
-                </w:rPr>
-                <w:t xml:space="preserve">RamboPanda, 2011. </w:t>
-              </w:r>
-              <w:r>
-                <w:rPr>
-                  <w:i/>
-                  <w:iCs/>
-                  <w:noProof/>
-                </w:rPr>
-                <w:t xml:space="preserve">How to keep Highscores?. </w:t>
-              </w:r>
-              <w:r>
-                <w:rPr>
-                  <w:noProof/>
-                </w:rPr>
-                <w:t xml:space="preserve">[Online] </w:t>
-              </w:r>
-              <w:r>
-                <w:rPr>
-                  <w:noProof/>
-                </w:rPr>
-                <w:br/>
-                <w:t xml:space="preserve">Available at: </w:t>
-              </w:r>
-              <w:r>
-                <w:rPr>
-                  <w:noProof/>
-                  <w:u w:val="single"/>
-                </w:rPr>
-                <w:t>http://answers.unity3d.com/questions/161147/how-to-keep-highscores.html</w:t>
-              </w:r>
-              <w:r>
-                <w:rPr>
-                  <w:noProof/>
-                </w:rPr>
-                <w:br/>
-                <w:t>[Accessed 14 May 2013].</w:t>
-              </w:r>
-            </w:p>
-            <w:p>
-              <w:pPr>
-                <w:pStyle w:val="Bibliography"/>
-                <w:rPr>
-                  <w:noProof/>
-                </w:rPr>
-              </w:pPr>
-              <w:r>
-                <w:rPr>
-                  <w:noProof/>
-                </w:rPr>
-                <w:t xml:space="preserve">Stead, C., 2009. </w:t>
-              </w:r>
-              <w:r>
-                <w:rPr>
-                  <w:i/>
-                  <w:iCs/>
-                  <w:noProof/>
-                </w:rPr>
-                <w:t xml:space="preserve">The 10 Best Game Engines of This Generation. Without guts, there can be no glory: from Anvil to Unreal.. </w:t>
-              </w:r>
-              <w:r>
-                <w:rPr>
-                  <w:noProof/>
-                </w:rPr>
-                <w:t xml:space="preserve">[Online] </w:t>
-              </w:r>
-              <w:r>
-                <w:rPr>
-                  <w:noProof/>
-                </w:rPr>
-                <w:br/>
-                <w:t xml:space="preserve">Available at: </w:t>
-              </w:r>
-              <w:r>
-                <w:rPr>
-                  <w:noProof/>
-                  <w:u w:val="single"/>
-                </w:rPr>
-                <w:t>http://www.ign.com/articles/2009/07/15/the-10-best-game-engines-of-this-generation</w:t>
-              </w:r>
-              <w:r>
-                <w:rPr>
-                  <w:noProof/>
-                </w:rPr>
-                <w:br/>
-                <w:t>[Accessed 9 May 2013].</w:t>
-              </w:r>
-            </w:p>
-            <w:p>
-              <w:pPr>
-                <w:pStyle w:val="Bibliography"/>
-                <w:rPr>
-                  <w:noProof/>
-                </w:rPr>
-              </w:pPr>
-              <w:r>
-                <w:rPr>
-                  <w:noProof/>
-                </w:rPr>
-                <w:t xml:space="preserve">Technologies, U., 2012. </w:t>
-              </w:r>
-              <w:r>
-                <w:rPr>
-                  <w:i/>
-                  <w:iCs/>
-                  <w:noProof/>
-                </w:rPr>
-                <w:t xml:space="preserve">Detonator Explosion Framework. </w:t>
-              </w:r>
-              <w:r>
-                <w:rPr>
-                  <w:noProof/>
-                </w:rPr>
-                <w:t xml:space="preserve">[Online] </w:t>
-              </w:r>
-              <w:r>
-                <w:rPr>
-                  <w:noProof/>
-                </w:rPr>
-                <w:br/>
-                <w:t xml:space="preserve">Available at: </w:t>
-              </w:r>
-              <w:r>
-                <w:rPr>
-                  <w:noProof/>
-                  <w:u w:val="single"/>
-                </w:rPr>
-                <w:t>http://u3d.as/content/unity-technologies/detonator-explosion-framework/1qK</w:t>
-              </w:r>
-              <w:r>
-                <w:rPr>
-                  <w:noProof/>
-                </w:rPr>
-                <w:br/>
-                <w:t>[Accessed 11 May 2013].</w:t>
-              </w:r>
-            </w:p>
-            <w:p>
-              <w:pPr>
-                <w:pStyle w:val="Bibliography"/>
-                <w:rPr>
-                  <w:noProof/>
-                </w:rPr>
-              </w:pPr>
-              <w:r>
-                <w:rPr>
-                  <w:noProof/>
-                </w:rPr>
-                <w:t xml:space="preserve">Unity Docs, n.d. </w:t>
-              </w:r>
-              <w:r>
-                <w:rPr>
-                  <w:i/>
-                  <w:iCs/>
-                  <w:noProof/>
-                </w:rPr>
-                <w:t xml:space="preserve">Camera.ScreenToWorldPoint. </w:t>
-              </w:r>
-              <w:r>
-                <w:rPr>
-                  <w:noProof/>
-                </w:rPr>
-                <w:t xml:space="preserve">[Online] </w:t>
-              </w:r>
-              <w:r>
-                <w:rPr>
-                  <w:noProof/>
-                </w:rPr>
-                <w:br/>
-                <w:t xml:space="preserve">Available at: </w:t>
-              </w:r>
-              <w:r>
-                <w:rPr>
-                  <w:noProof/>
-                  <w:u w:val="single"/>
-                </w:rPr>
-                <w:t>http://docs.unity3d.com/Documentation/ScriptReference/Camera.ScreenToWorldPoint.html</w:t>
-              </w:r>
-              <w:r>
-                <w:rPr>
-                  <w:noProof/>
-                </w:rPr>
-                <w:br/>
-                <w:t>[Accessed 08 May 2013].</w:t>
-              </w:r>
-            </w:p>
-            <w:p>
-              <w:pPr>
-                <w:pStyle w:val="Bibliography"/>
-                <w:rPr>
-                  <w:noProof/>
-                </w:rPr>
-              </w:pPr>
-              <w:r>
-                <w:rPr>
-                  <w:noProof/>
-                </w:rPr>
-                <w:lastRenderedPageBreak/>
-                <w:t xml:space="preserve">Unity Docs, n.d. </w:t>
-              </w:r>
-              <w:r>
-                <w:rPr>
-                  <w:i/>
-                  <w:iCs/>
-                  <w:noProof/>
-                </w:rPr>
-                <w:t xml:space="preserve">GUI.DrawTexture. </w:t>
-              </w:r>
-              <w:r>
-                <w:rPr>
-                  <w:noProof/>
-                </w:rPr>
-                <w:t xml:space="preserve">[Online] </w:t>
-              </w:r>
-              <w:r>
-                <w:rPr>
-                  <w:noProof/>
-                </w:rPr>
-                <w:br/>
-                <w:t xml:space="preserve">Available at: </w:t>
-              </w:r>
-              <w:r>
-                <w:rPr>
-                  <w:noProof/>
-                  <w:u w:val="single"/>
-                </w:rPr>
-                <w:t>http://docs.unity3d.com/Documentation/ScriptReference/GUI.DrawTexture.html</w:t>
-              </w:r>
-              <w:r>
-                <w:rPr>
-                  <w:noProof/>
-                </w:rPr>
-                <w:br/>
-                <w:t>[Accessed 14 May 2013].</w:t>
-              </w:r>
-            </w:p>
-            <w:p>
-              <w:pPr>
-                <w:pStyle w:val="Bibliography"/>
-                <w:rPr>
-                  <w:noProof/>
-                </w:rPr>
-              </w:pPr>
-              <w:r>
-                <w:rPr>
-                  <w:noProof/>
-                </w:rPr>
-                <w:t xml:space="preserve">Unity Docs, n.d. </w:t>
-              </w:r>
-              <w:r>
-                <w:rPr>
-                  <w:i/>
-                  <w:iCs/>
-                  <w:noProof/>
-                </w:rPr>
-                <w:t xml:space="preserve">GUILayout.BeginArea. </w:t>
-              </w:r>
-              <w:r>
-                <w:rPr>
-                  <w:noProof/>
-                </w:rPr>
-                <w:t xml:space="preserve">[Online] </w:t>
-              </w:r>
-              <w:r>
-                <w:rPr>
-                  <w:noProof/>
-                </w:rPr>
-                <w:br/>
-                <w:t xml:space="preserve">Available at: </w:t>
-              </w:r>
-              <w:r>
-                <w:rPr>
-                  <w:noProof/>
-                  <w:u w:val="single"/>
-                </w:rPr>
-                <w:t>http://docs.unity3d.com/Documentation/ScriptReference/GUILayout.BeginArea.html</w:t>
-              </w:r>
-              <w:r>
-                <w:rPr>
-                  <w:noProof/>
-                </w:rPr>
-                <w:br/>
-                <w:t>[Accessed 10 May 2013].</w:t>
-              </w:r>
-            </w:p>
-            <w:p>
-              <w:pPr>
-                <w:pStyle w:val="Bibliography"/>
-                <w:rPr>
-                  <w:noProof/>
-                </w:rPr>
-              </w:pPr>
-              <w:r>
-                <w:rPr>
-                  <w:noProof/>
-                </w:rPr>
-                <w:t xml:space="preserve">Unity Docs, n.d. </w:t>
-              </w:r>
-              <w:r>
-                <w:rPr>
-                  <w:i/>
-                  <w:iCs/>
-                  <w:noProof/>
-                </w:rPr>
-                <w:t xml:space="preserve">GUILayout.FlexibleSpace. </w:t>
-              </w:r>
-              <w:r>
-                <w:rPr>
-                  <w:noProof/>
-                </w:rPr>
-                <w:t xml:space="preserve">[Online] </w:t>
-              </w:r>
-              <w:r>
-                <w:rPr>
-                  <w:noProof/>
-                </w:rPr>
-                <w:br/>
-                <w:t xml:space="preserve">Available at: </w:t>
-              </w:r>
-              <w:r>
-                <w:rPr>
-                  <w:noProof/>
-                  <w:u w:val="single"/>
-                </w:rPr>
-                <w:t>http://docs.unity3d.com/Documentation/ScriptReference/GUILayout.FlexibleSpace.html</w:t>
-              </w:r>
-              <w:r>
-                <w:rPr>
-                  <w:noProof/>
-                </w:rPr>
-                <w:br/>
-                <w:t>[Accessed 10 May 2013].</w:t>
-              </w:r>
-            </w:p>
-            <w:p>
-              <w:pPr>
-                <w:pStyle w:val="Bibliography"/>
-                <w:rPr>
-                  <w:noProof/>
-                </w:rPr>
-              </w:pPr>
-              <w:r>
-                <w:rPr>
-                  <w:noProof/>
-                </w:rPr>
-                <w:t xml:space="preserve">Ward, J., 2008. </w:t>
-              </w:r>
-              <w:r>
-                <w:rPr>
-                  <w:i/>
-                  <w:iCs/>
-                  <w:noProof/>
-                </w:rPr>
-                <w:t xml:space="preserve">What is a Game Engine?. </w:t>
-              </w:r>
-              <w:r>
-                <w:rPr>
-                  <w:noProof/>
-                </w:rPr>
-                <w:t xml:space="preserve">[Online] </w:t>
-              </w:r>
-              <w:r>
-                <w:rPr>
-                  <w:noProof/>
-                </w:rPr>
-                <w:br/>
-                <w:t xml:space="preserve">Available at: </w:t>
-              </w:r>
-              <w:r>
-                <w:rPr>
-                  <w:noProof/>
-                  <w:u w:val="single"/>
-                </w:rPr>
-                <w:t>http://www.gamecareerguide.com/features/529/</w:t>
-              </w:r>
-              <w:r>
-                <w:rPr>
-                  <w:noProof/>
-                </w:rPr>
-                <w:br/>
-                <w:t>[Accessed 9 May 2013].</w:t>
-              </w:r>
-            </w:p>
-            <w:p>
-              <w:pPr>
-                <w:rPr>
-                  <w:sz w:val="24"/>
-                  <w:szCs w:val="24"/>
-                </w:rPr>
-              </w:pPr>
               <w:r>
                 <w:rPr>
                   <w:b/>
                   <w:bCs/>
                   <w:noProof/>
-                  <w:sz w:val="24"/>
-                  <w:szCs w:val="24"/>
                 </w:rPr>
                 <w:fldChar w:fldCharType="end"/>
               </w:r>
@@ -926,6 +1473,14 @@
         </w:sdt>
       </w:sdtContent>
     </w:sdt>
+    <w:p>
+      <w:pPr>
+        <w:rPr>
+          <w:sz w:val="24"/>
+          <w:szCs w:val="24"/>
+        </w:rPr>
+      </w:pPr>
+    </w:p>
     <w:p>
       <w:pPr>
         <w:rPr>
@@ -1012,6 +1567,7 @@
         <w:r>
           <w:rPr>
             <w:noProof/>
+            <w:lang w:val="en-GB" w:eastAsia="en-GB"/>
           </w:rPr>
           <mc:AlternateContent>
             <mc:Choice Requires="wps">
@@ -1124,7 +1680,7 @@
                     <v:h position="#0,topLeft" switch="" xrange="0,10800"/>
                   </v:handles>
                 </v:shapetype>
-                <v:shape id="AutoShape 22" o:spid="_x0000_s1026" type="#_x0000_t185" style="position:absolute;margin-left:0;margin-top:0;width:43.45pt;height:18.8pt;z-index:251660288;visibility:visible;mso-wrap-style:square;mso-width-percent:100;mso-height-percent:0;mso-wrap-distance-left:9pt;mso-wrap-distance-top:0;mso-wrap-distance-right:9pt;mso-wrap-distance-bottom:0;mso-position-horizontal:center;mso-position-horizontal-relative:margin;mso-position-vertical:center;mso-position-vertical-relative:bottom-margin-area;mso-width-percent:100;mso-height-percent:0;mso-width-relative:margin;mso-height-relative:bottom-margin-area;v-text-anchor:top" o:gfxdata="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" filled="t" strokecolor="gray" strokeweight="2.25pt">
+                <v:shape id="AutoShape 22" o:spid="_x0000_s1029" type="#_x0000_t185" style="position:absolute;margin-left:0;margin-top:0;width:43.45pt;height:18.8pt;z-index:251660288;visibility:visible;mso-wrap-style:square;mso-width-percent:100;mso-height-percent:0;mso-wrap-distance-left:9pt;mso-wrap-distance-top:0;mso-wrap-distance-right:9pt;mso-wrap-distance-bottom:0;mso-position-horizontal:center;mso-position-horizontal-relative:margin;mso-position-vertical:center;mso-position-vertical-relative:bottom-margin-area;mso-width-percent:100;mso-height-percent:0;mso-width-relative:margin;mso-height-relative:bottom-margin-area;v-text-anchor:top" o:gfxdata="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" filled="t" strokecolor="gray" strokeweight="2.25pt">
                   <v:textbox inset=",0,,0">
                     <w:txbxContent>
                       <w:p>
@@ -1164,6 +1720,7 @@
         <w:r>
           <w:rPr>
             <w:noProof/>
+            <w:lang w:val="en-GB" w:eastAsia="en-GB"/>
           </w:rPr>
           <mc:AlternateContent>
             <mc:Choice Requires="wps">
@@ -2714,258 +3271,22 @@
 <file path=customXml/item1.xml><?xml version="1.0" encoding="utf-8"?>
 <b:Sources xmlns:b="http://schemas.openxmlformats.org/officeDocument/2006/bibliography" xmlns="http://schemas.openxmlformats.org/officeDocument/2006/bibliography" SelectedStyle="\HarvardAnglia2008OfficeOnline.xsl" StyleName="Harvard – Anglia 2008">
   <b:Source>
-    <b:Tag>Ram11</b:Tag>
-    <b:SourceType>InternetSite</b:SourceType>
-    <b:Guid>{CDD2DD3B-C775-49F7-83A4-4230C0DF99D6}</b:Guid>
-    <b:Title>How to keep Highscores?</b:Title>
-    <b:Year>2011</b:Year>
+    <b:Tag>Rik12</b:Tag>
+    <b:SourceType>DocumentFromInternetSite</b:SourceType>
+    <b:Guid>{1015C6AE-ECE8-4E2C-880B-47760BEB713F}</b:Guid>
+    <b:Title>About World Space and Local Space</b:Title>
+    <b:Year>2012</b:Year>
+    <b:Month>May</b:Month>
+    <b:Day>24</b:Day>
+    <b:YearAccessed>2013</b:YearAccessed>
+    <b:MonthAccessed>June</b:MonthAccessed>
+    <b:DayAccessed>1</b:DayAccessed>
+    <b:URL>http://answers.unity3d.com/questions/256817/about-world-space-and-local-space.html</b:URL>
     <b:Author>
       <b:Author>
         <b:NameList>
           <b:Person>
-            <b:Last>RamboPanda</b:Last>
-          </b:Person>
-        </b:NameList>
-      </b:Author>
-    </b:Author>
-    <b:InternetSiteTitle>Unity Answers</b:InternetSiteTitle>
-    <b:Month>August</b:Month>
-    <b:Day>29</b:Day>
-    <b:YearAccessed>2013</b:YearAccessed>
-    <b:MonthAccessed>May</b:MonthAccessed>
-    <b:DayAccessed>14</b:DayAccessed>
-    <b:URL>http://answers.unity3d.com/questions/161147/how-to-keep-highscores.html</b:URL>
-    <b:RefOrder>3</b:RefOrder>
-  </b:Source>
-  <b:Source>
-    <b:Tag>Mic13</b:Tag>
-    <b:SourceType>InternetSite</b:SourceType>
-    <b:Guid>{3A756A00-1D33-4EAB-B864-CA5ED13F8741}</b:Guid>
-    <b:Author>
-      <b:Author>
-        <b:NameList>
-          <b:Person>
-            <b:Last>Microsoft</b:Last>
-          </b:Person>
-        </b:NameList>
-      </b:Author>
-    </b:Author>
-    <b:Title>System.IO Namespace</b:Title>
-    <b:InternetSiteTitle>Microsoft</b:InternetSiteTitle>
-    <b:YearAccessed>2013</b:YearAccessed>
-    <b:MonthAccessed>May</b:MonthAccessed>
-    <b:DayAccessed>14</b:DayAccessed>
-    <b:URL>http://msdn.microsoft.com/en-us/library/system.io.aspx</b:URL>
-    <b:RefOrder>4</b:RefOrder>
-  </b:Source>
-  <b:Source>
-    <b:Tag>Eri10</b:Tag>
-    <b:SourceType>InternetSite</b:SourceType>
-    <b:Guid>{DD2C093D-F444-46DD-BDD7-C69DBF9B58ED}</b:Guid>
-    <b:Author>
-      <b:Author>
-        <b:NameList>
-          <b:Person>
-            <b:Last>Eric5h5</b:Last>
-          </b:Person>
-        </b:NameList>
-      </b:Author>
-    </b:Author>
-    <b:Title>Help me about reading .TXT File</b:Title>
-    <b:InternetSiteTitle>Unity Answers</b:InternetSiteTitle>
-    <b:Year>2010</b:Year>
-    <b:Month>March</b:Month>
-    <b:Day>5</b:Day>
-    <b:YearAccessed>2013</b:YearAccessed>
-    <b:MonthAccessed>May</b:MonthAccessed>
-    <b:DayAccessed>14</b:DayAccessed>
-    <b:URL>http://answers.unity3d.com/questions/12598/help-me-about-reading-txt-file.html</b:URL>
-    <b:RefOrder>5</b:RefOrder>
-  </b:Source>
-  <b:Source>
-    <b:Tag>Dan07</b:Tag>
-    <b:SourceType>InternetSite</b:SourceType>
-    <b:Guid>{CB3A0449-B0E6-4DC7-B4DF-BD6863D74E2A}</b:Guid>
-    <b:Author>
-      <b:Author>
-        <b:NameList>
-          <b:Person>
-            <b:Last>Brauer</b:Last>
-            <b:First>Daniel</b:First>
-          </b:Person>
-        </b:NameList>
-      </b:Author>
-    </b:Author>
-    <b:Title>Can I read and write text files using Javascript?</b:Title>
-    <b:InternetSiteTitle>Unity Forum</b:InternetSiteTitle>
-    <b:Year>2007</b:Year>
-    <b:Month>March</b:Month>
-    <b:Day>23</b:Day>
-    <b:YearAccessed>2013</b:YearAccessed>
-    <b:MonthAccessed>May</b:MonthAccessed>
-    <b:DayAccessed>14</b:DayAccessed>
-    <b:URL>http://forum.unity3d.com/threads/5084-Can-I-read-and-write-text-files-using-Javascript</b:URL>
-    <b:RefOrder>6</b:RefOrder>
-  </b:Source>
-  <b:Source>
-    <b:Tag>Der12</b:Tag>
-    <b:SourceType>InternetSite</b:SourceType>
-    <b:Guid>{56650946-879C-44AE-A148-BBD5CB02337D}</b:Guid>
-    <b:Author>
-      <b:Author>
-        <b:NameList>
-          <b:Person>
-            <b:Last>Derrtyones</b:Last>
-          </b:Person>
-        </b:NameList>
-      </b:Author>
-    </b:Author>
-    <b:Title>Destroy box and show image</b:Title>
-    <b:InternetSiteTitle>Unity Answers</b:InternetSiteTitle>
-    <b:Year>2012</b:Year>
-    <b:Month>August</b:Month>
-    <b:Day>28</b:Day>
-    <b:YearAccessed>2013</b:YearAccessed>
-    <b:MonthAccessed>May</b:MonthAccessed>
-    <b:DayAccessed>14</b:DayAccessed>
-    <b:URL>http://answers.unity3d.com/questions/309428/image-to-appear-on-collision.html</b:URL>
-    <b:RefOrder>7</b:RefOrder>
-  </b:Source>
-  <b:Source>
-    <b:Tag>Uni13</b:Tag>
-    <b:SourceType>InternetSite</b:SourceType>
-    <b:Guid>{3278C07D-4D6B-4EB4-B891-784C301FAA9C}</b:Guid>
-    <b:Author>
-      <b:Author>
-        <b:Corporate>Unity Docs</b:Corporate>
-      </b:Author>
-    </b:Author>
-    <b:Title>GUI.DrawTexture</b:Title>
-    <b:InternetSiteTitle>Unity Docs</b:InternetSiteTitle>
-    <b:YearAccessed>2013</b:YearAccessed>
-    <b:MonthAccessed>May</b:MonthAccessed>
-    <b:DayAccessed>14</b:DayAccessed>
-    <b:URL>http://docs.unity3d.com/Documentation/ScriptReference/GUI.DrawTexture.html</b:URL>
-    <b:RefOrder>8</b:RefOrder>
-  </b:Source>
-  <b:Source>
-    <b:Tag>Uni131</b:Tag>
-    <b:SourceType>InternetSite</b:SourceType>
-    <b:Guid>{D00B8FE8-23BE-4A9D-8ABF-F5F9EAD3E5F8}</b:Guid>
-    <b:Author>
-      <b:Author>
-        <b:Corporate>Unity Docs</b:Corporate>
-      </b:Author>
-    </b:Author>
-    <b:Title>GUILayout.FlexibleSpace</b:Title>
-    <b:InternetSiteTitle>Unity Docs</b:InternetSiteTitle>
-    <b:YearAccessed>2013</b:YearAccessed>
-    <b:MonthAccessed>May</b:MonthAccessed>
-    <b:DayAccessed>10</b:DayAccessed>
-    <b:URL>http://docs.unity3d.com/Documentation/ScriptReference/GUILayout.FlexibleSpace.html</b:URL>
-    <b:RefOrder>9</b:RefOrder>
-  </b:Source>
-  <b:Source>
-    <b:Tag>Uni132</b:Tag>
-    <b:SourceType>InternetSite</b:SourceType>
-    <b:Guid>{165E0F8E-1C72-49A7-A2A3-464317991C2E}</b:Guid>
-    <b:Author>
-      <b:Author>
-        <b:Corporate>Unity Docs</b:Corporate>
-      </b:Author>
-    </b:Author>
-    <b:Title>GUILayout.BeginArea</b:Title>
-    <b:InternetSiteTitle>Unity Docs</b:InternetSiteTitle>
-    <b:YearAccessed>2013</b:YearAccessed>
-    <b:MonthAccessed>May</b:MonthAccessed>
-    <b:DayAccessed>10</b:DayAccessed>
-    <b:URL>http://docs.unity3d.com/Documentation/ScriptReference/GUILayout.BeginArea.html</b:URL>
-    <b:RefOrder>10</b:RefOrder>
-  </b:Source>
-  <b:Source>
-    <b:Tag>Chr12</b:Tag>
-    <b:SourceType>DocumentFromInternetSite</b:SourceType>
-    <b:Guid>{52072DDE-96C4-42B7-9A93-904CF843D0C6}</b:Guid>
-    <b:Title>Unity 3d Tutorials - Basics - #9 Importing Fonts</b:Title>
-    <b:InternetSiteTitle>YouTube</b:InternetSiteTitle>
-    <b:Year>2012</b:Year>
-    <b:Month>February</b:Month>
-    <b:Day>19</b:Day>
-    <b:YearAccessed>2013</b:YearAccessed>
-    <b:MonthAccessed>May</b:MonthAccessed>
-    <b:DayAccessed>9</b:DayAccessed>
-    <b:URL>http://www.youtube.com/watch?v=JFXrMqLCuqk</b:URL>
-    <b:Author>
-      <b:Author>
-        <b:Corporate>ChromeFXFilms</b:Corporate>
-      </b:Author>
-    </b:Author>
-    <b:RefOrder>11</b:RefOrder>
-  </b:Source>
-  <b:Source>
-    <b:Tag>Chr09</b:Tag>
-    <b:SourceType>DocumentFromInternetSite</b:SourceType>
-    <b:Guid>{2AC05735-87A3-4BA5-8BD1-F034385D58F6}</b:Guid>
-    <b:Author>
-      <b:Author>
-        <b:NameList>
-          <b:Person>
-            <b:Last>Stead</b:Last>
-            <b:First>Chris</b:First>
-          </b:Person>
-        </b:NameList>
-      </b:Author>
-    </b:Author>
-    <b:Title>The 10 Best Game Engines of This Generation. Without guts, there can be no glory: from Anvil to Unreal.</b:Title>
-    <b:Year>2009</b:Year>
-    <b:Month>July</b:Month>
-    <b:Day>15</b:Day>
-    <b:YearAccessed>2013</b:YearAccessed>
-    <b:MonthAccessed>May </b:MonthAccessed>
-    <b:DayAccessed>9</b:DayAccessed>
-    <b:URL>http://www.ign.com/articles/2009/07/15/the-10-best-game-engines-of-this-generation</b:URL>
-    <b:RefOrder>12</b:RefOrder>
-  </b:Source>
-  <b:Source>
-    <b:Tag>Jef08</b:Tag>
-    <b:SourceType>DocumentFromInternetSite</b:SourceType>
-    <b:Guid>{4FC5C889-7A52-4421-803E-11F2E652EF7F}</b:Guid>
-    <b:Author>
-      <b:Author>
-        <b:NameList>
-          <b:Person>
-            <b:Last>Ward</b:Last>
-            <b:First>Jeff</b:First>
-          </b:Person>
-        </b:NameList>
-      </b:Author>
-    </b:Author>
-    <b:Title>What is a Game Engine?</b:Title>
-    <b:Year>2008</b:Year>
-    <b:Month>April</b:Month>
-    <b:Day>29</b:Day>
-    <b:YearAccessed>2013</b:YearAccessed>
-    <b:MonthAccessed>May</b:MonthAccessed>
-    <b:DayAccessed>9</b:DayAccessed>
-    <b:URL>http://www.gamecareerguide.com/features/529/</b:URL>
-    <b:RefOrder>13</b:RefOrder>
-  </b:Source>
-  <b:Source>
-    <b:Tag>Uni12</b:Tag>
-    <b:SourceType>DocumentFromInternetSite</b:SourceType>
-    <b:Guid>{87A59A5C-EC02-44C4-A348-E0C80489B465}</b:Guid>
-    <b:Title>Detonator Explosion Framework</b:Title>
-    <b:Year>2012</b:Year>
-    <b:YearAccessed>2013</b:YearAccessed>
-    <b:MonthAccessed>May</b:MonthAccessed>
-    <b:DayAccessed>11</b:DayAccessed>
-    <b:URL>http://u3d.as/content/unity-technologies/detonator-explosion-framework/1qK</b:URL>
-    <b:Author>
-      <b:Author>
-        <b:NameList>
-          <b:Person>
-            <b:Last>Technologies</b:Last>
-            <b:First>Unity</b:First>
+            <b:Last>Rikimaru</b:Last>
           </b:Person>
         </b:NameList>
       </b:Author>
@@ -2973,50 +3294,56 @@
     <b:RefOrder>1</b:RefOrder>
   </b:Source>
   <b:Source>
-    <b:Tag>Joa13</b:Tag>
+    <b:Tag>Pho12</b:Tag>
     <b:SourceType>DocumentFromInternetSite</b:SourceType>
-    <b:Guid>{FE2F4869-8FEC-49E7-9951-19256DE82643}</b:Guid>
+    <b:Guid>{560E49BC-D7AE-4C7D-AD3D-6F4BC163B66C}</b:Guid>
     <b:Author>
       <b:Author>
         <b:NameList>
           <b:Person>
-            <b:Last>Ante</b:Last>
-            <b:First>Joachim</b:First>
+            <b:Last>PhoxKiD</b:Last>
           </b:Person>
         </b:NameList>
       </b:Author>
     </b:Author>
-    <b:Title>Animating Tiled Texture</b:Title>
-    <b:Year>2013</b:Year>
-    <b:Month>April</b:Month>
-    <b:Day>29</b:Day>
+    <b:Title>What is the Smallest Screen Resolution</b:Title>
+    <b:Year>2012</b:Year>
+    <b:Month>June</b:Month>
+    <b:Day>8</b:Day>
     <b:YearAccessed>2013</b:YearAccessed>
-    <b:MonthAccessed>May</b:MonthAccessed>
-    <b:DayAccessed>11</b:DayAccessed>
-    <b:URL>http://wiki.unity3d.com/index.php?title=Animating_Tiled_texture</b:URL>
+    <b:MonthAccessed>June</b:MonthAccessed>
+    <b:DayAccessed>1</b:DayAccessed>
+    <b:URL>http://stackoverflow.com/questions/10943342/what-is-the-smallest-screen-resolution-that-i-should-care-when-building-a-websit</b:URL>
     <b:RefOrder>2</b:RefOrder>
   </b:Source>
   <b:Source>
-    <b:Tag>Uni133</b:Tag>
+    <b:Tag>wil10</b:Tag>
     <b:SourceType>DocumentFromInternetSite</b:SourceType>
-    <b:Guid>{71AE3F68-8FB3-49FE-9ED8-7C17E4D46222}</b:Guid>
+    <b:Guid>{979BFEB5-E02C-462C-AD8F-E477F213B980}</b:Guid>
     <b:Author>
       <b:Author>
-        <b:Corporate>Unity Docs</b:Corporate>
+        <b:NameList>
+          <b:Person>
+            <b:Last>willgoldstone</b:Last>
+          </b:Person>
+        </b:NameList>
       </b:Author>
     </b:Author>
-    <b:Title>Camera.ScreenToWorldPoint</b:Title>
+    <b:Title>Unity3DStudent.com - Beginner 18 - Local vs World Space </b:Title>
+    <b:Year>2010</b:Year>
+    <b:Month>June</b:Month>
+    <b:Day>26</b:Day>
     <b:YearAccessed>2013</b:YearAccessed>
-    <b:MonthAccessed>May</b:MonthAccessed>
-    <b:DayAccessed>08</b:DayAccessed>
-    <b:URL>http://docs.unity3d.com/Documentation/ScriptReference/Camera.ScreenToWorldPoint.html</b:URL>
-    <b:RefOrder>14</b:RefOrder>
+    <b:MonthAccessed>June</b:MonthAccessed>
+    <b:DayAccessed>1</b:DayAccessed>
+    <b:URL>http://www.youtube.com/watch?v=DosisUyIYlk</b:URL>
+    <b:RefOrder>3</b:RefOrder>
   </b:Source>
 </b:Sources>
 </file>
 
 <file path=customXml/itemProps1.xml><?xml version="1.0" encoding="utf-8"?>
-<ds:datastoreItem xmlns:ds="http://schemas.openxmlformats.org/officeDocument/2006/customXml" ds:itemID="{1D8EB9FB-E2D3-4562-81BF-42664F037EF1}">
+<ds:datastoreItem xmlns:ds="http://schemas.openxmlformats.org/officeDocument/2006/customXml" ds:itemID="{11DD8A79-1E9D-47FA-9931-5521F3226612}">
   <ds:schemaRefs>
     <ds:schemaRef ds:uri="http://schemas.openxmlformats.org/officeDocument/2006/bibliography"/>
   </ds:schemaRefs>

</xml_diff>